<commit_message>
Modèle pdf en progrès
</commit_message>
<xml_diff>
--- a/descartes/descartes1637_discours.docx
+++ b/descartes/descartes1637_discours.docx
@@ -62,7 +62,7 @@
       </w:pPr>
       <w:r>
         <w:rPr/>
-        <w:t xml:space="preserve">PREMIÈRE PARTIE</w:t>
+        <w:t xml:space="preserve">Première partie</w:t>
       </w:r>
     </w:p>
     <w:p>
@@ -243,7 +243,7 @@
       </w:pPr>
       <w:r>
         <w:rPr/>
-        <w:t xml:space="preserve">SECONDE PARTIE</w:t>
+        <w:t xml:space="preserve">Seconde partie</w:t>
       </w:r>
     </w:p>
     <w:p>
@@ -379,7 +379,7 @@
       </w:pPr>
       <w:r>
         <w:rPr/>
-        <w:t xml:space="preserve">TROISIÈME PARTIE</w:t>
+        <w:t xml:space="preserve">Troisième partie</w:t>
       </w:r>
     </w:p>
     <w:p>
@@ -452,7 +452,7 @@
       </w:pPr>
       <w:r>
         <w:rPr/>
-        <w:t xml:space="preserve">QUATRIÈME PARTIE</w:t>
+        <w:t xml:space="preserve">Quatrième partie</w:t>
       </w:r>
     </w:p>
     <w:p>
@@ -554,7 +554,7 @@
       </w:pPr>
       <w:r>
         <w:rPr/>
-        <w:t xml:space="preserve">CINQUIÈME PARTIE</w:t>
+        <w:t xml:space="preserve">Cinquième partie</w:t>
       </w:r>
     </w:p>
     <w:p>
@@ -677,7 +677,7 @@
       </w:pPr>
       <w:r>
         <w:rPr/>
-        <w:t xml:space="preserve">SIXIÈME PARTIE</w:t>
+        <w:t xml:space="preserve">Sixième partie</w:t>
       </w:r>
     </w:p>
     <w:p>

</xml_diff>